<commit_message>
end of 1st semster
</commit_message>
<xml_diff>
--- a/24-25/1st semester/Exam1/5th grade/سلم تصحيح امتحان علوم خامس.docx
+++ b/24-25/1st semester/Exam1/5th grade/سلم تصحيح امتحان علوم خامس.docx
@@ -25,6 +25,7 @@
         </w:rPr>
       </w:pPr>
       <w:bookmarkStart w:id="0" w:name="_Hlk186983030"/>
+      <w:proofErr w:type="gramStart"/>
       <w:r>
         <w:rPr>
           <w:rFonts w:ascii="Sakkal Majalla" w:hAnsi="Sakkal Majalla" w:cs="Sakkal Majalla" w:hint="cs"/>
@@ -38,6 +39,7 @@
         </w:rPr>
         <w:t>العلوم :</w:t>
       </w:r>
+      <w:proofErr w:type="gramEnd"/>
     </w:p>
     <w:p>
       <w:pPr>
@@ -55,6 +57,7 @@
           <w:lang w:bidi="ar-AE"/>
         </w:rPr>
       </w:pPr>
+      <w:proofErr w:type="gramStart"/>
       <w:r>
         <w:rPr>
           <w:rFonts w:ascii="Sakkal Majalla" w:hAnsi="Sakkal Majalla" w:cs="Sakkal Majalla"/>
@@ -68,6 +71,7 @@
         </w:rPr>
         <w:t>أولاً :</w:t>
       </w:r>
+      <w:proofErr w:type="gramEnd"/>
       <w:r>
         <w:rPr>
           <w:rFonts w:ascii="Sakkal Majalla" w:hAnsi="Sakkal Majalla" w:cs="Sakkal Majalla"/>
@@ -322,6 +326,7 @@
           <w:lang w:bidi="ar-AE"/>
         </w:rPr>
       </w:pPr>
+      <w:proofErr w:type="gramStart"/>
       <w:r>
         <w:rPr>
           <w:rFonts w:ascii="Sakkal Majalla" w:hAnsi="Sakkal Majalla" w:cs="Sakkal Majalla"/>
@@ -333,7 +338,21 @@
           <w:rtl/>
           <w:lang w:bidi="ar-AE"/>
         </w:rPr>
-        <w:t xml:space="preserve">ثانياً : </w:t>
+        <w:t>ثانياً :</w:t>
+      </w:r>
+      <w:proofErr w:type="gramEnd"/>
+      <w:r>
+        <w:rPr>
+          <w:rFonts w:ascii="Sakkal Majalla" w:hAnsi="Sakkal Majalla" w:cs="Sakkal Majalla"/>
+          <w:b/>
+          <w:bCs/>
+          <w:sz w:val="40"/>
+          <w:szCs w:val="40"/>
+          <w:u w:val="single"/>
+          <w:rtl/>
+          <w:lang w:bidi="ar-AE"/>
+        </w:rPr>
+        <w:t xml:space="preserve"> </w:t>
       </w:r>
       <w:r>
         <w:rPr>
@@ -612,6 +631,7 @@
           <w:lang w:bidi="ar-AE"/>
         </w:rPr>
       </w:pPr>
+      <w:proofErr w:type="gramStart"/>
       <w:r>
         <w:rPr>
           <w:rFonts w:ascii="Sakkal Majalla" w:hAnsi="Sakkal Majalla" w:cs="Sakkal Majalla" w:hint="cs"/>
@@ -648,7 +668,20 @@
           <w:rtl/>
           <w:lang w:bidi="ar-AE"/>
         </w:rPr>
-        <w:t xml:space="preserve">: أجب عن </w:t>
+        <w:t>:</w:t>
+      </w:r>
+      <w:proofErr w:type="gramEnd"/>
+      <w:r>
+        <w:rPr>
+          <w:rFonts w:ascii="Sakkal Majalla" w:hAnsi="Sakkal Majalla" w:cs="Sakkal Majalla"/>
+          <w:b/>
+          <w:bCs/>
+          <w:sz w:val="40"/>
+          <w:szCs w:val="40"/>
+          <w:rtl/>
+          <w:lang w:bidi="ar-AE"/>
+        </w:rPr>
+        <w:t xml:space="preserve"> أجب عن </w:t>
       </w:r>
       <w:r>
         <w:rPr>
@@ -1040,6 +1073,7 @@
           <w:lang w:bidi="ar-AE"/>
         </w:rPr>
       </w:pPr>
+      <w:proofErr w:type="gramStart"/>
       <w:r>
         <w:rPr>
           <w:rFonts w:ascii="Sakkal Majalla" w:hAnsi="Sakkal Majalla" w:cs="Sakkal Majalla" w:hint="cs"/>
@@ -1067,6 +1101,7 @@
         </w:rPr>
         <w:t xml:space="preserve"> :</w:t>
       </w:r>
+      <w:proofErr w:type="gramEnd"/>
     </w:p>
     <w:p>
       <w:pPr>
@@ -1081,6 +1116,7 @@
           <w:lang w:bidi="ar-AE"/>
         </w:rPr>
       </w:pPr>
+      <w:proofErr w:type="gramStart"/>
       <w:r>
         <w:rPr>
           <w:rFonts w:ascii="Sakkal Majalla" w:hAnsi="Sakkal Majalla" w:cs="Sakkal Majalla"/>
@@ -1094,6 +1130,7 @@
         </w:rPr>
         <w:t>أولاً :</w:t>
       </w:r>
+      <w:proofErr w:type="gramEnd"/>
       <w:r>
         <w:rPr>
           <w:rFonts w:ascii="Sakkal Majalla" w:hAnsi="Sakkal Majalla" w:cs="Sakkal Majalla"/>
@@ -1303,6 +1340,7 @@
           <w:lang w:bidi="ar-AE"/>
         </w:rPr>
       </w:pPr>
+      <w:proofErr w:type="gramStart"/>
       <w:r>
         <w:rPr>
           <w:rFonts w:ascii="Sakkal Majalla" w:hAnsi="Sakkal Majalla" w:cs="Sakkal Majalla"/>
@@ -1314,8 +1352,9 @@
           <w:rtl/>
           <w:lang w:bidi="ar-AE"/>
         </w:rPr>
-        <w:t xml:space="preserve">ثانياً : </w:t>
-      </w:r>
+        <w:t>ثانياً :</w:t>
+      </w:r>
+      <w:proofErr w:type="gramEnd"/>
       <w:r>
         <w:rPr>
           <w:rFonts w:ascii="Sakkal Majalla" w:hAnsi="Sakkal Majalla" w:cs="Sakkal Majalla"/>
@@ -1323,14 +1362,15 @@
           <w:bCs/>
           <w:sz w:val="40"/>
           <w:szCs w:val="40"/>
-          <w:rtl/>
-          <w:lang w:bidi="ar-AE"/>
-        </w:rPr>
-        <w:t>ضع الكلمة</w:t>
-      </w:r>
-      <w:r>
-        <w:rPr>
-          <w:rFonts w:ascii="Sakkal Majalla" w:hAnsi="Sakkal Majalla" w:cs="Sakkal Majalla" w:hint="cs"/>
+          <w:u w:val="single"/>
+          <w:rtl/>
+          <w:lang w:bidi="ar-AE"/>
+        </w:rPr>
+        <w:t xml:space="preserve"> </w:t>
+      </w:r>
+      <w:r>
+        <w:rPr>
+          <w:rFonts w:ascii="Sakkal Majalla" w:hAnsi="Sakkal Majalla" w:cs="Sakkal Majalla"/>
           <w:b/>
           <w:bCs/>
           <w:sz w:val="40"/>
@@ -1338,11 +1378,11 @@
           <w:rtl/>
           <w:lang w:bidi="ar-AE"/>
         </w:rPr>
-        <w:t>َ</w:t>
-      </w:r>
-      <w:r>
-        <w:rPr>
-          <w:rFonts w:ascii="Sakkal Majalla" w:hAnsi="Sakkal Majalla" w:cs="Sakkal Majalla"/>
+        <w:t>ضع الكلمة</w:t>
+      </w:r>
+      <w:r>
+        <w:rPr>
+          <w:rFonts w:ascii="Sakkal Majalla" w:hAnsi="Sakkal Majalla" w:cs="Sakkal Majalla" w:hint="cs"/>
           <w:b/>
           <w:bCs/>
           <w:sz w:val="40"/>
@@ -1350,6 +1390,18 @@
           <w:rtl/>
           <w:lang w:bidi="ar-AE"/>
         </w:rPr>
+        <w:t>َ</w:t>
+      </w:r>
+      <w:r>
+        <w:rPr>
+          <w:rFonts w:ascii="Sakkal Majalla" w:hAnsi="Sakkal Majalla" w:cs="Sakkal Majalla"/>
+          <w:b/>
+          <w:bCs/>
+          <w:sz w:val="40"/>
+          <w:szCs w:val="40"/>
+          <w:rtl/>
+          <w:lang w:bidi="ar-AE"/>
+        </w:rPr>
         <w:t xml:space="preserve"> المناسبة في الفراغ : </w:t>
       </w:r>
       <w:r>
@@ -1436,20 +1488,6 @@
         </w:rPr>
         <w:t>درجتان ونصف</w:t>
       </w:r>
-    </w:p>
-    <w:p>
-      <w:pPr>
-        <w:spacing w:line="360" w:lineRule="auto"/>
-        <w:rPr>
-          <w:rFonts w:ascii="Sakkal Majalla" w:hAnsi="Sakkal Majalla" w:cs="Sakkal Majalla"/>
-          <w:b/>
-          <w:bCs/>
-          <w:sz w:val="28"/>
-          <w:szCs w:val="28"/>
-          <w:rtl/>
-          <w:lang w:bidi="ar-AE"/>
-        </w:rPr>
-      </w:pPr>
     </w:p>
     <w:p>
       <w:pPr>
@@ -1476,6 +1514,7 @@
         </w:rPr>
         <w:t xml:space="preserve"> </w:t>
       </w:r>
+      <w:proofErr w:type="gramStart"/>
       <w:r>
         <w:rPr>
           <w:rFonts w:ascii="Sakkal Majalla" w:hAnsi="Sakkal Majalla" w:cs="Sakkal Majalla" w:hint="cs"/>
@@ -1484,7 +1523,18 @@
           <w:rtl/>
           <w:lang w:bidi="ar-AE"/>
         </w:rPr>
-        <w:t>صلبة  - سائلة</w:t>
+        <w:t>صلبة  -</w:t>
+      </w:r>
+      <w:proofErr w:type="gramEnd"/>
+      <w:r>
+        <w:rPr>
+          <w:rFonts w:ascii="Sakkal Majalla" w:hAnsi="Sakkal Majalla" w:cs="Sakkal Majalla" w:hint="cs"/>
+          <w:sz w:val="36"/>
+          <w:szCs w:val="36"/>
+          <w:rtl/>
+          <w:lang w:bidi="ar-AE"/>
+        </w:rPr>
+        <w:t xml:space="preserve"> سائلة</w:t>
       </w:r>
     </w:p>
     <w:p>
@@ -1536,6 +1586,7 @@
           <w:lang w:bidi="ar-AE"/>
         </w:rPr>
       </w:pPr>
+      <w:proofErr w:type="gramStart"/>
       <w:r>
         <w:rPr>
           <w:rFonts w:ascii="Sakkal Majalla" w:hAnsi="Sakkal Majalla" w:cs="Sakkal Majalla" w:hint="cs"/>
@@ -1572,7 +1623,20 @@
           <w:rtl/>
           <w:lang w:bidi="ar-AE"/>
         </w:rPr>
-        <w:t xml:space="preserve">: أجب عن </w:t>
+        <w:t>:</w:t>
+      </w:r>
+      <w:proofErr w:type="gramEnd"/>
+      <w:r>
+        <w:rPr>
+          <w:rFonts w:ascii="Sakkal Majalla" w:hAnsi="Sakkal Majalla" w:cs="Sakkal Majalla"/>
+          <w:b/>
+          <w:bCs/>
+          <w:sz w:val="40"/>
+          <w:szCs w:val="40"/>
+          <w:rtl/>
+          <w:lang w:bidi="ar-AE"/>
+        </w:rPr>
+        <w:t xml:space="preserve"> أجب عن </w:t>
       </w:r>
       <w:r>
         <w:rPr>
@@ -1891,14 +1955,6 @@
     </w:p>
     <w:p>
       <w:pPr>
-        <w:rPr>
-          <w:rtl/>
-          <w:lang w:bidi="ar-AE"/>
-        </w:rPr>
-      </w:pPr>
-    </w:p>
-    <w:p>
-      <w:pPr>
         <w:tabs>
           <w:tab w:val="left" w:pos="4577"/>
         </w:tabs>
@@ -1906,25 +1962,6 @@
           <w:rFonts w:ascii="Sakkal Majalla" w:hAnsi="Sakkal Majalla" w:cs="Sakkal Majalla"/>
           <w:sz w:val="36"/>
           <w:szCs w:val="36"/>
-          <w:rtl/>
-          <w:lang w:bidi="ar-AE"/>
-        </w:rPr>
-      </w:pPr>
-      <w:r>
-        <w:rPr>
-          <w:rFonts w:ascii="Sakkal Majalla" w:hAnsi="Sakkal Majalla" w:cs="Sakkal Majalla"/>
-          <w:sz w:val="36"/>
-          <w:szCs w:val="36"/>
-          <w:rtl/>
-          <w:lang w:bidi="ar-AE"/>
-        </w:rPr>
-        <w:lastRenderedPageBreak/>
-        <w:tab/>
-      </w:r>
-    </w:p>
-    <w:p>
-      <w:pPr>
-        <w:rPr>
           <w:rtl/>
           <w:lang w:bidi="ar-AE"/>
         </w:rPr>

</xml_diff>